<commit_message>
ING | slides without reference over
</commit_message>
<xml_diff>
--- a/开题报告/初期检查表.docx
+++ b/开题报告/初期检查表.docx
@@ -162,6 +162,7 @@
     </w:p>
     <w:p>
       <w:pPr>
+        <w:ind w:left="420" w:hanging="420"/>
         <w:rPr>
           <w:rFonts w:eastAsia="楷体"/>
           <w:b/>
@@ -286,6 +287,8 @@
         </w:rPr>
         <w:t>日</w:t>
       </w:r>
+      <w:bookmarkStart w:id="0" w:name="_GoBack"/>
+      <w:bookmarkEnd w:id="0"/>
     </w:p>
     <w:tbl>
       <w:tblPr>
@@ -462,7 +465,7 @@
                 <w:sz w:val="30"/>
               </w:rPr>
             </w:pPr>
-            <w:bookmarkStart w:id="0" w:name="_Hlk526672424"/>
+            <w:bookmarkStart w:id="1" w:name="_Hlk526672424"/>
             <w:r>
               <w:rPr>
                 <w:rFonts w:eastAsia="楷体" w:hint="eastAsia"/>
@@ -471,7 +474,7 @@
               </w:rPr>
               <w:t>密文重复数据删除机制的频率分析攻击方法研究</w:t>
             </w:r>
-            <w:bookmarkEnd w:id="0"/>
+            <w:bookmarkEnd w:id="1"/>
           </w:p>
         </w:tc>
       </w:tr>
@@ -939,7 +942,17 @@
                 <w:sz w:val="24"/>
                 <w:szCs w:val="18"/>
               </w:rPr>
-              <w:t>11</w:t>
+              <w:t>1</w:t>
+            </w:r>
+            <w:r>
+              <w:rPr>
+                <w:rFonts w:eastAsia="楷体"/>
+                <w:b/>
+                <w:bCs/>
+                <w:sz w:val="24"/>
+                <w:szCs w:val="18"/>
+              </w:rPr>
+              <w:t>0</w:t>
             </w:r>
             <w:r>
               <w:rPr>
@@ -969,6 +982,26 @@
                 <w:sz w:val="24"/>
                 <w:szCs w:val="18"/>
               </w:rPr>
+              <w:t>22</w:t>
+            </w:r>
+            <w:r>
+              <w:rPr>
+                <w:rFonts w:eastAsia="楷体"/>
+                <w:b/>
+                <w:bCs/>
+                <w:sz w:val="24"/>
+                <w:szCs w:val="18"/>
+              </w:rPr>
+              <w:t>日</w:t>
+            </w:r>
+            <w:r>
+              <w:rPr>
+                <w:rFonts w:eastAsia="楷体" w:hint="eastAsia"/>
+                <w:b/>
+                <w:bCs/>
+                <w:sz w:val="24"/>
+                <w:szCs w:val="18"/>
+              </w:rPr>
               <w:t xml:space="preserve"> </w:t>
             </w:r>
             <w:r>
@@ -979,21 +1012,11 @@
                 <w:sz w:val="24"/>
                 <w:szCs w:val="18"/>
               </w:rPr>
-              <w:t>1</w:t>
-            </w:r>
-            <w:r>
-              <w:rPr>
-                <w:rFonts w:eastAsia="楷体"/>
-                <w:b/>
-                <w:bCs/>
-                <w:sz w:val="24"/>
-                <w:szCs w:val="18"/>
-              </w:rPr>
-              <w:t>日</w:t>
-            </w:r>
-            <w:r>
-              <w:rPr>
-                <w:rFonts w:eastAsia="楷体" w:hint="eastAsia"/>
+              <w:t>至</w:t>
+            </w:r>
+            <w:r>
+              <w:rPr>
+                <w:rFonts w:eastAsia="楷体"/>
                 <w:b/>
                 <w:bCs/>
                 <w:sz w:val="24"/>
@@ -1009,7 +1032,47 @@
                 <w:sz w:val="24"/>
                 <w:szCs w:val="18"/>
               </w:rPr>
-              <w:t>至</w:t>
+              <w:t>2019</w:t>
+            </w:r>
+            <w:r>
+              <w:rPr>
+                <w:rFonts w:eastAsia="楷体"/>
+                <w:b/>
+                <w:bCs/>
+                <w:sz w:val="24"/>
+                <w:szCs w:val="18"/>
+              </w:rPr>
+              <w:t>年</w:t>
+            </w:r>
+            <w:r>
+              <w:rPr>
+                <w:rFonts w:eastAsia="楷体"/>
+                <w:b/>
+                <w:bCs/>
+                <w:sz w:val="24"/>
+                <w:szCs w:val="18"/>
+              </w:rPr>
+              <w:t xml:space="preserve">  </w:t>
+            </w:r>
+            <w:r>
+              <w:rPr>
+                <w:rFonts w:eastAsia="楷体"/>
+                <w:b/>
+                <w:bCs/>
+                <w:sz w:val="24"/>
+                <w:szCs w:val="18"/>
+              </w:rPr>
+              <w:t>5</w:t>
+            </w:r>
+            <w:r>
+              <w:rPr>
+                <w:rFonts w:eastAsia="楷体"/>
+                <w:b/>
+                <w:bCs/>
+                <w:sz w:val="24"/>
+                <w:szCs w:val="18"/>
+              </w:rPr>
+              <w:t>月</w:t>
             </w:r>
             <w:r>
               <w:rPr>
@@ -1029,70 +1092,8 @@
                 <w:sz w:val="24"/>
                 <w:szCs w:val="18"/>
               </w:rPr>
-              <w:t>2019</w:t>
-            </w:r>
-            <w:r>
-              <w:rPr>
-                <w:rFonts w:eastAsia="楷体"/>
-                <w:b/>
-                <w:bCs/>
-                <w:sz w:val="24"/>
-                <w:szCs w:val="18"/>
-              </w:rPr>
-              <w:t>年</w:t>
-            </w:r>
-            <w:r>
-              <w:rPr>
-                <w:rFonts w:eastAsia="楷体"/>
-                <w:b/>
-                <w:bCs/>
-                <w:sz w:val="24"/>
-                <w:szCs w:val="18"/>
-              </w:rPr>
-              <w:t xml:space="preserve">  </w:t>
-            </w:r>
-            <w:r>
-              <w:rPr>
-                <w:rFonts w:eastAsia="楷体"/>
-                <w:b/>
-                <w:bCs/>
-                <w:sz w:val="24"/>
-                <w:szCs w:val="18"/>
-              </w:rPr>
-              <w:t>5</w:t>
-            </w:r>
-            <w:r>
-              <w:rPr>
-                <w:rFonts w:eastAsia="楷体"/>
-                <w:b/>
-                <w:bCs/>
-                <w:sz w:val="24"/>
-                <w:szCs w:val="18"/>
-              </w:rPr>
-              <w:t>月</w:t>
-            </w:r>
-            <w:r>
-              <w:rPr>
-                <w:rFonts w:eastAsia="楷体"/>
-                <w:b/>
-                <w:bCs/>
-                <w:sz w:val="24"/>
-                <w:szCs w:val="18"/>
-              </w:rPr>
-              <w:t xml:space="preserve"> </w:t>
-            </w:r>
-            <w:r>
-              <w:rPr>
-                <w:rFonts w:eastAsia="楷体"/>
-                <w:b/>
-                <w:bCs/>
-                <w:sz w:val="24"/>
-                <w:szCs w:val="18"/>
-              </w:rPr>
-              <w:t>1</w:t>
-            </w:r>
-            <w:bookmarkStart w:id="1" w:name="_GoBack"/>
-            <w:bookmarkEnd w:id="1"/>
+              <w:t>22</w:t>
+            </w:r>
             <w:r>
               <w:rPr>
                 <w:rFonts w:eastAsia="楷体"/>

</xml_diff>